<commit_message>
complete orders and OrdersVM fix DateTime in DataGrids fix some errors in Modes fix errors with Date in Repostory fix error with bool in Repository add Checks for Models complete More Page and MoreVM add DateTime to String Converter
</commit_message>
<xml_diff>
--- a/Пояснительная записка - Тимошенко Дмитрий 7.docx
+++ b/Пояснительная записка - Тимошенко Дмитрий 7.docx
@@ -831,27 +831,7 @@
           <w:szCs w:val="28"/>
           <w:lang w:eastAsia="ru-RU"/>
         </w:rPr>
-        <w:t>______________</w:t>
-      </w:r>
-      <w:proofErr w:type="gramStart"/>
-      <w:r>
-        <w:rPr>
-          <w:rFonts w:eastAsia="Times New Roman"/>
-          <w:sz w:val="28"/>
-          <w:szCs w:val="28"/>
-          <w:lang w:eastAsia="ru-RU"/>
-        </w:rPr>
-        <w:t>_  _</w:t>
-      </w:r>
-      <w:proofErr w:type="gramEnd"/>
-      <w:r>
-        <w:rPr>
-          <w:rFonts w:eastAsia="Times New Roman"/>
-          <w:sz w:val="28"/>
-          <w:szCs w:val="28"/>
-          <w:lang w:eastAsia="ru-RU"/>
-        </w:rPr>
-        <w:t>___</w:t>
+        <w:t>_______________  ____</w:t>
       </w:r>
       <w:r>
         <w:rPr>
@@ -4121,16 +4101,14 @@
           <w:sz w:val="28"/>
         </w:rPr>
       </w:pPr>
-      <w:bookmarkStart w:id="1" w:name="_Toc149643741"/>
       <w:r>
         <w:rPr>
           <w:b/>
           <w:sz w:val="28"/>
         </w:rPr>
         <w:lastRenderedPageBreak/>
-        <w:t>Введение</w:t>
-      </w:r>
-      <w:bookmarkEnd w:id="1"/>
+        <w:t>ВВЕДЕНИЕ</w:t>
+      </w:r>
     </w:p>
     <w:p>
       <w:pPr>
@@ -4268,7 +4246,7 @@
         <w:pStyle w:val="aff6"/>
         <w:spacing w:after="240"/>
       </w:pPr>
-      <w:bookmarkStart w:id="2" w:name="_Toc149643742"/>
+      <w:bookmarkStart w:id="1" w:name="_Toc149643742"/>
       <w:r>
         <w:lastRenderedPageBreak/>
         <w:t>1.</w:t>
@@ -4279,21 +4257,21 @@
       <w:r>
         <w:t>Аналитический обзор литературы по теме проекта</w:t>
       </w:r>
-      <w:bookmarkEnd w:id="2"/>
+      <w:bookmarkEnd w:id="1"/>
     </w:p>
     <w:p>
       <w:pPr>
         <w:pStyle w:val="aff4"/>
         <w:spacing w:before="240"/>
       </w:pPr>
-      <w:bookmarkStart w:id="3" w:name="_Toc149643743"/>
+      <w:bookmarkStart w:id="2" w:name="_Toc149643743"/>
       <w:r>
         <w:t xml:space="preserve">1.1 </w:t>
       </w:r>
       <w:r>
         <w:t>Сравнительный анализ теоретических и эвристических методов решения поставленных задач и существующих по данной тематике технических научных решений</w:t>
       </w:r>
-      <w:bookmarkEnd w:id="3"/>
+      <w:bookmarkEnd w:id="2"/>
     </w:p>
     <w:p>
       <w:pPr>
@@ -4730,7 +4708,24 @@
           <w:sz w:val="28"/>
           <w:szCs w:val="28"/>
         </w:rPr>
-        <w:t xml:space="preserve"> Буча описывает принципы и методы анализа и проектирования в ООП. Автор предлагает использовать моделирование классов для выявления основных сущностей системы и определения их взаимодействия. Анализ наследования позволяет строить иерархии классов, обеспечивая повторное использование кода и гибкость системы.</w:t>
+        <w:t xml:space="preserve"> Буча</w:t>
+      </w:r>
+      <w:r>
+        <w:rPr>
+          <w:bCs/>
+          <w:sz w:val="28"/>
+          <w:szCs w:val="28"/>
+          <w:vertAlign w:val="superscript"/>
+        </w:rPr>
+        <w:t>[1]</w:t>
+      </w:r>
+      <w:r>
+        <w:rPr>
+          <w:bCs/>
+          <w:sz w:val="28"/>
+          <w:szCs w:val="28"/>
+        </w:rPr>
+        <w:t xml:space="preserve"> описывает принципы и методы анализа и проектирования в ООП. Автор предлагает использовать моделирование классов для выявления основных сущностей системы и определения их взаимодействия. Анализ наследования позволяет строить иерархии классов, обеспечивая повторное использование кода и гибкость системы.</w:t>
       </w:r>
     </w:p>
     <w:p>
@@ -4945,6 +4940,15 @@
           <w:bCs/>
           <w:sz w:val="28"/>
           <w:szCs w:val="28"/>
+          <w:vertAlign w:val="superscript"/>
+        </w:rPr>
+        <w:t>[2]</w:t>
+      </w:r>
+      <w:r>
+        <w:rPr>
+          <w:bCs/>
+          <w:sz w:val="28"/>
+          <w:szCs w:val="28"/>
         </w:rPr>
         <w:t xml:space="preserve"> представляют каталог шаблонов проектирования, которые предлагают решения для типичных проблем проектирования в ООП. Эти шаблоны, такие как "Фабричный метод", "Стратегия" и "Наблюдатель", позволяют разработчикам создавать гибкие и расширяемые системы.</w:t>
       </w:r>
@@ -4964,7 +4968,7 @@
       <w:pPr>
         <w:pStyle w:val="aff4"/>
       </w:pPr>
-      <w:bookmarkStart w:id="4" w:name="_Toc149643744"/>
+      <w:bookmarkStart w:id="3" w:name="_Toc149643744"/>
       <w:r>
         <w:lastRenderedPageBreak/>
         <w:t>1.</w:t>
@@ -4978,7 +4982,7 @@
       <w:r>
         <w:t>Аналитический обзор аналогов</w:t>
       </w:r>
-      <w:bookmarkEnd w:id="4"/>
+      <w:bookmarkEnd w:id="3"/>
     </w:p>
     <w:p>
       <w:pPr>
@@ -5005,11 +5009,11 @@
         <w:pStyle w:val="aff4"/>
         <w:outlineLvl w:val="2"/>
       </w:pPr>
-      <w:bookmarkStart w:id="5" w:name="_Toc149643745"/>
+      <w:bookmarkStart w:id="4" w:name="_Toc149643745"/>
       <w:r>
         <w:t>1.2.1 Аналог «Белорусская железная дорога»</w:t>
       </w:r>
-      <w:bookmarkEnd w:id="5"/>
+      <w:bookmarkEnd w:id="4"/>
     </w:p>
     <w:p>
       <w:pPr>
@@ -5035,7 +5039,23 @@
           <w:sz w:val="28"/>
           <w:szCs w:val="28"/>
         </w:rPr>
-        <w:t>[1]</w:t>
+        <w:t>[</w:t>
+      </w:r>
+      <w:r>
+        <w:rPr>
+          <w:bCs/>
+          <w:sz w:val="28"/>
+          <w:szCs w:val="28"/>
+        </w:rPr>
+        <w:t>3</w:t>
+      </w:r>
+      <w:r>
+        <w:rPr>
+          <w:bCs/>
+          <w:sz w:val="28"/>
+          <w:szCs w:val="28"/>
+        </w:rPr>
+        <w:t>]</w:t>
       </w:r>
       <w:r>
         <w:rPr>
@@ -5387,7 +5407,7 @@
         <w:pStyle w:val="aff4"/>
         <w:outlineLvl w:val="2"/>
       </w:pPr>
-      <w:bookmarkStart w:id="6" w:name="_Toc149643746"/>
+      <w:bookmarkStart w:id="5" w:name="_Toc149643746"/>
       <w:r>
         <w:t>1.2.2 Аналог «</w:t>
       </w:r>
@@ -5409,7 +5429,7 @@
       <w:r>
         <w:t>»</w:t>
       </w:r>
-      <w:bookmarkEnd w:id="6"/>
+      <w:bookmarkEnd w:id="5"/>
     </w:p>
     <w:p>
       <w:pPr>
@@ -5468,7 +5488,23 @@
           <w:szCs w:val="28"/>
           <w:lang w:eastAsia="en-US"/>
         </w:rPr>
-        <w:t>[2]</w:t>
+        <w:t>[</w:t>
+      </w:r>
+      <w:r>
+        <w:rPr>
+          <w:sz w:val="28"/>
+          <w:szCs w:val="28"/>
+          <w:lang w:eastAsia="en-US"/>
+        </w:rPr>
+        <w:t>4</w:t>
+      </w:r>
+      <w:r>
+        <w:rPr>
+          <w:sz w:val="28"/>
+          <w:szCs w:val="28"/>
+          <w:lang w:eastAsia="en-US"/>
+        </w:rPr>
+        <w:t>]</w:t>
       </w:r>
       <w:r>
         <w:rPr>
@@ -5608,14 +5644,14 @@
       <w:pPr>
         <w:pStyle w:val="aff4"/>
       </w:pPr>
-      <w:bookmarkStart w:id="7" w:name="_Toc149643747"/>
+      <w:bookmarkStart w:id="6" w:name="_Toc149643747"/>
       <w:r>
         <w:t xml:space="preserve">1.3 </w:t>
       </w:r>
       <w:r>
         <w:t>Изучение требований, определение вариантов использования</w:t>
       </w:r>
-      <w:bookmarkEnd w:id="7"/>
+      <w:bookmarkEnd w:id="6"/>
     </w:p>
     <w:p>
       <w:pPr>
@@ -5644,14 +5680,14 @@
         <w:spacing w:before="360" w:after="240"/>
         <w:outlineLvl w:val="2"/>
       </w:pPr>
-      <w:bookmarkStart w:id="8" w:name="_Toc149643748"/>
+      <w:bookmarkStart w:id="7" w:name="_Toc149643748"/>
       <w:r>
         <w:t xml:space="preserve">1.3.1 Определение основных функциональных требований к </w:t>
       </w:r>
       <w:r>
         <w:t>программному средству</w:t>
       </w:r>
-      <w:bookmarkEnd w:id="8"/>
+      <w:bookmarkEnd w:id="7"/>
     </w:p>
     <w:p>
       <w:pPr>
@@ -5949,7 +5985,7 @@
         <w:pStyle w:val="aff4"/>
         <w:outlineLvl w:val="2"/>
       </w:pPr>
-      <w:bookmarkStart w:id="9" w:name="_Toc149643749"/>
+      <w:bookmarkStart w:id="8" w:name="_Toc149643749"/>
       <w:r>
         <w:t>1.3</w:t>
       </w:r>
@@ -5965,7 +6001,7 @@
       <w:r>
         <w:t>Определение вариантов использования</w:t>
       </w:r>
-      <w:bookmarkEnd w:id="9"/>
+      <w:bookmarkEnd w:id="8"/>
     </w:p>
     <w:p>
       <w:pPr>
@@ -6091,7 +6127,7 @@
       <w:pPr>
         <w:pStyle w:val="aff4"/>
       </w:pPr>
-      <w:bookmarkStart w:id="10" w:name="_Toc149643750"/>
+      <w:bookmarkStart w:id="9" w:name="_Toc149643750"/>
       <w:r>
         <w:t>1.</w:t>
       </w:r>
@@ -6104,7 +6140,7 @@
       <w:r>
         <w:t>Вывод</w:t>
       </w:r>
-      <w:bookmarkEnd w:id="10"/>
+      <w:bookmarkEnd w:id="9"/>
     </w:p>
     <w:p>
       <w:pPr>
@@ -6207,7 +6243,7 @@
         <w:pStyle w:val="aff6"/>
         <w:spacing w:after="240"/>
       </w:pPr>
-      <w:bookmarkStart w:id="11" w:name="_Toc149643751"/>
+      <w:bookmarkStart w:id="10" w:name="_Toc149643751"/>
       <w:r>
         <w:lastRenderedPageBreak/>
         <w:t xml:space="preserve">2. </w:t>
@@ -6215,43 +6251,43 @@
       <w:r>
         <w:t>Анализ и проектирование архитектуры приложения</w:t>
       </w:r>
+      <w:bookmarkEnd w:id="10"/>
+    </w:p>
+    <w:p>
+      <w:pPr>
+        <w:pStyle w:val="aff4"/>
+      </w:pPr>
+      <w:bookmarkStart w:id="11" w:name="_Toc149643752"/>
+      <w:r>
+        <w:t>2.</w:t>
+      </w:r>
+      <w:r>
+        <w:t>1</w:t>
+      </w:r>
+      <w:r>
+        <w:t xml:space="preserve"> Описание </w:t>
+      </w:r>
+      <w:proofErr w:type="spellStart"/>
+      <w:r>
+        <w:t>информационых</w:t>
+      </w:r>
+      <w:proofErr w:type="spellEnd"/>
+      <w:r>
+        <w:t xml:space="preserve"> объектов</w:t>
+      </w:r>
+      <w:r>
+        <w:t xml:space="preserve"> </w:t>
+      </w:r>
+      <w:r>
+        <w:t>и ограничений целостности</w:t>
+      </w:r>
+      <w:r>
+        <w:t xml:space="preserve"> </w:t>
+      </w:r>
+      <w:r>
+        <w:t>в базе данных</w:t>
+      </w:r>
       <w:bookmarkEnd w:id="11"/>
-    </w:p>
-    <w:p>
-      <w:pPr>
-        <w:pStyle w:val="aff4"/>
-      </w:pPr>
-      <w:bookmarkStart w:id="12" w:name="_Toc149643752"/>
-      <w:r>
-        <w:t>2.</w:t>
-      </w:r>
-      <w:r>
-        <w:t>1</w:t>
-      </w:r>
-      <w:r>
-        <w:t xml:space="preserve"> Описание </w:t>
-      </w:r>
-      <w:proofErr w:type="spellStart"/>
-      <w:r>
-        <w:t>информационых</w:t>
-      </w:r>
-      <w:proofErr w:type="spellEnd"/>
-      <w:r>
-        <w:t xml:space="preserve"> объектов</w:t>
-      </w:r>
-      <w:r>
-        <w:t xml:space="preserve"> </w:t>
-      </w:r>
-      <w:r>
-        <w:t>и ограничений целостности</w:t>
-      </w:r>
-      <w:r>
-        <w:t xml:space="preserve"> </w:t>
-      </w:r>
-      <w:r>
-        <w:t>в базе данных</w:t>
-      </w:r>
-      <w:bookmarkEnd w:id="12"/>
     </w:p>
     <w:p>
       <w:pPr>
@@ -6522,7 +6558,7 @@
         <w:pStyle w:val="aff4"/>
         <w:outlineLvl w:val="2"/>
       </w:pPr>
-      <w:bookmarkStart w:id="13" w:name="_Toc149643753"/>
+      <w:bookmarkStart w:id="12" w:name="_Toc149643753"/>
       <w:r>
         <w:t>2</w:t>
       </w:r>
@@ -6544,7 +6580,7 @@
         </w:rPr>
         <w:t>Stations</w:t>
       </w:r>
-      <w:bookmarkEnd w:id="13"/>
+      <w:bookmarkEnd w:id="12"/>
     </w:p>
     <w:p>
       <w:pPr>
@@ -6831,7 +6867,7 @@
         <w:pStyle w:val="aff4"/>
         <w:outlineLvl w:val="2"/>
       </w:pPr>
-      <w:bookmarkStart w:id="14" w:name="_Toc149643754"/>
+      <w:bookmarkStart w:id="13" w:name="_Toc149643754"/>
       <w:r>
         <w:t>2</w:t>
       </w:r>
@@ -6859,7 +6895,7 @@
         </w:rPr>
         <w:t>Routes</w:t>
       </w:r>
-      <w:bookmarkEnd w:id="14"/>
+      <w:bookmarkEnd w:id="13"/>
     </w:p>
     <w:p>
       <w:pPr>
@@ -7290,7 +7326,7 @@
         <w:pStyle w:val="aff4"/>
         <w:outlineLvl w:val="2"/>
       </w:pPr>
-      <w:bookmarkStart w:id="15" w:name="_Toc149643755"/>
+      <w:bookmarkStart w:id="14" w:name="_Toc149643755"/>
       <w:r>
         <w:t>2</w:t>
       </w:r>
@@ -7318,7 +7354,7 @@
         </w:rPr>
         <w:t>Schedule</w:t>
       </w:r>
-      <w:bookmarkEnd w:id="15"/>
+      <w:bookmarkEnd w:id="14"/>
     </w:p>
     <w:p>
       <w:pPr>
@@ -7846,7 +7882,7 @@
         <w:pStyle w:val="aff4"/>
         <w:outlineLvl w:val="2"/>
       </w:pPr>
-      <w:bookmarkStart w:id="16" w:name="_Toc149643756"/>
+      <w:bookmarkStart w:id="15" w:name="_Toc149643756"/>
       <w:r>
         <w:t>2</w:t>
       </w:r>
@@ -7874,7 +7910,7 @@
         </w:rPr>
         <w:t>Trains</w:t>
       </w:r>
-      <w:bookmarkEnd w:id="16"/>
+      <w:bookmarkEnd w:id="15"/>
     </w:p>
     <w:p>
       <w:pPr>
@@ -8354,7 +8390,7 @@
         <w:pStyle w:val="aff4"/>
         <w:outlineLvl w:val="2"/>
       </w:pPr>
-      <w:bookmarkStart w:id="17" w:name="_Toc149643757"/>
+      <w:bookmarkStart w:id="16" w:name="_Toc149643757"/>
       <w:r>
         <w:t>2</w:t>
       </w:r>
@@ -8382,7 +8418,7 @@
         </w:rPr>
         <w:t>Vans</w:t>
       </w:r>
-      <w:bookmarkEnd w:id="17"/>
+      <w:bookmarkEnd w:id="16"/>
     </w:p>
     <w:p>
       <w:pPr>
@@ -8690,7 +8726,7 @@
         <w:pStyle w:val="aff4"/>
         <w:outlineLvl w:val="2"/>
       </w:pPr>
-      <w:bookmarkStart w:id="18" w:name="_Toc149643758"/>
+      <w:bookmarkStart w:id="17" w:name="_Toc149643758"/>
       <w:r>
         <w:t>2</w:t>
       </w:r>
@@ -8718,7 +8754,7 @@
         </w:rPr>
         <w:t>Passengers</w:t>
       </w:r>
-      <w:bookmarkEnd w:id="18"/>
+      <w:bookmarkEnd w:id="17"/>
     </w:p>
     <w:p>
       <w:pPr>
@@ -9022,7 +9058,7 @@
         <w:pStyle w:val="aff4"/>
         <w:outlineLvl w:val="2"/>
       </w:pPr>
-      <w:bookmarkStart w:id="19" w:name="_Toc149643759"/>
+      <w:bookmarkStart w:id="18" w:name="_Toc149643759"/>
       <w:r>
         <w:t>2</w:t>
       </w:r>
@@ -9050,7 +9086,7 @@
         </w:rPr>
         <w:t>Payments</w:t>
       </w:r>
-      <w:bookmarkEnd w:id="19"/>
+      <w:bookmarkEnd w:id="18"/>
     </w:p>
     <w:p>
       <w:pPr>
@@ -9462,7 +9498,7 @@
         <w:pStyle w:val="aff4"/>
         <w:outlineLvl w:val="2"/>
       </w:pPr>
-      <w:bookmarkStart w:id="20" w:name="_Toc149643760"/>
+      <w:bookmarkStart w:id="19" w:name="_Toc149643760"/>
       <w:r>
         <w:lastRenderedPageBreak/>
         <w:t>2</w:t>
@@ -9491,7 +9527,7 @@
         </w:rPr>
         <w:t>Tickets</w:t>
       </w:r>
-      <w:bookmarkEnd w:id="20"/>
+      <w:bookmarkEnd w:id="19"/>
     </w:p>
     <w:p>
       <w:pPr>
@@ -10213,7 +10249,7 @@
         <w:pStyle w:val="aff4"/>
         <w:outlineLvl w:val="2"/>
       </w:pPr>
-      <w:bookmarkStart w:id="21" w:name="_Toc149643761"/>
+      <w:bookmarkStart w:id="20" w:name="_Toc149643761"/>
       <w:r>
         <w:t>2</w:t>
       </w:r>
@@ -10250,7 +10286,7 @@
         </w:rPr>
         <w:t>routes</w:t>
       </w:r>
-      <w:bookmarkEnd w:id="21"/>
+      <w:bookmarkEnd w:id="20"/>
     </w:p>
     <w:p>
       <w:pPr>
@@ -10616,8 +10652,8 @@
       <w:pPr>
         <w:pStyle w:val="aff4"/>
       </w:pPr>
-      <w:bookmarkStart w:id="22" w:name="_Toc135084500"/>
-      <w:bookmarkStart w:id="23" w:name="_Toc149643762"/>
+      <w:bookmarkStart w:id="21" w:name="_Toc135084500"/>
+      <w:bookmarkStart w:id="22" w:name="_Toc149643762"/>
       <w:r>
         <w:t>2</w:t>
       </w:r>
@@ -10645,8 +10681,8 @@
       <w:r>
         <w:t>взаимосвязь всех компонентов</w:t>
       </w:r>
+      <w:bookmarkEnd w:id="21"/>
       <w:bookmarkEnd w:id="22"/>
-      <w:bookmarkEnd w:id="23"/>
     </w:p>
     <w:p>
       <w:pPr>
@@ -10830,10 +10866,10 @@
           <w:noProof/>
         </w:rPr>
         <w:drawing>
-          <wp:inline distT="0" distB="0" distL="0" distR="0" wp14:anchorId="08069E18" wp14:editId="00EBAA42">
-            <wp:extent cx="6143158" cy="4495800"/>
-            <wp:effectExtent l="0" t="0" r="0" b="0"/>
-            <wp:docPr id="36" name="Рисунок 36"/>
+          <wp:inline distT="0" distB="0" distL="0" distR="0" wp14:anchorId="244B5771" wp14:editId="478C193F">
+            <wp:extent cx="6372225" cy="4403725"/>
+            <wp:effectExtent l="0" t="0" r="9525" b="0"/>
+            <wp:docPr id="1" name="Рисунок 1"/>
             <wp:cNvGraphicFramePr>
               <a:graphicFrameLocks xmlns:a="http://schemas.openxmlformats.org/drawingml/2006/main" noChangeAspect="1"/>
             </wp:cNvGraphicFramePr>
@@ -10853,7 +10889,7 @@
                   <pic:spPr>
                     <a:xfrm>
                       <a:off x="0" y="0"/>
-                      <a:ext cx="6234196" cy="4562425"/>
+                      <a:ext cx="6372225" cy="4403725"/>
                     </a:xfrm>
                     <a:prstGeom prst="rect">
                       <a:avLst/>
@@ -10933,7 +10969,7 @@
         <w:pStyle w:val="aff4"/>
         <w:spacing w:before="240"/>
       </w:pPr>
-      <w:bookmarkStart w:id="24" w:name="_Toc149643763"/>
+      <w:bookmarkStart w:id="23" w:name="_Toc149643763"/>
       <w:r>
         <w:t>2</w:t>
       </w:r>
@@ -10949,29 +10985,29 @@
       <w:r>
         <w:t>Обобщенная структура управления приложением</w:t>
       </w:r>
+      <w:bookmarkEnd w:id="23"/>
+    </w:p>
+    <w:p>
+      <w:pPr>
+        <w:pStyle w:val="aff4"/>
+      </w:pPr>
+      <w:bookmarkStart w:id="24" w:name="_Toc149643764"/>
+      <w:r>
+        <w:t>2</w:t>
+      </w:r>
+      <w:r>
+        <w:t>.</w:t>
+      </w:r>
+      <w:r>
+        <w:t>4</w:t>
+      </w:r>
+      <w:r>
+        <w:t xml:space="preserve"> </w:t>
+      </w:r>
+      <w:r>
+        <w:t>Вывод</w:t>
+      </w:r>
       <w:bookmarkEnd w:id="24"/>
-    </w:p>
-    <w:p>
-      <w:pPr>
-        <w:pStyle w:val="aff4"/>
-      </w:pPr>
-      <w:bookmarkStart w:id="25" w:name="_Toc149643764"/>
-      <w:r>
-        <w:t>2</w:t>
-      </w:r>
-      <w:r>
-        <w:t>.</w:t>
-      </w:r>
-      <w:r>
-        <w:t>4</w:t>
-      </w:r>
-      <w:r>
-        <w:t xml:space="preserve"> </w:t>
-      </w:r>
-      <w:r>
-        <w:t>Вывод</w:t>
-      </w:r>
-      <w:bookmarkEnd w:id="25"/>
     </w:p>
     <w:p>
       <w:pPr>
@@ -11057,18 +11093,18 @@
       <w:pPr>
         <w:pStyle w:val="aff6"/>
       </w:pPr>
-      <w:bookmarkStart w:id="26" w:name="_Toc149643765"/>
+      <w:bookmarkStart w:id="25" w:name="_Toc149643765"/>
       <w:r>
         <w:lastRenderedPageBreak/>
         <w:t>3</w:t>
       </w:r>
       <w:r>
-        <w:t xml:space="preserve">. </w:t>
-      </w:r>
-      <w:r>
-        <w:t>Разработка модели базы данных</w:t>
-      </w:r>
-      <w:bookmarkEnd w:id="26"/>
+        <w:t>.</w:t>
+      </w:r>
+      <w:bookmarkEnd w:id="25"/>
+      <w:r>
+        <w:t xml:space="preserve"> Проектирование программного средства</w:t>
+      </w:r>
     </w:p>
     <w:p>
       <w:pPr>
@@ -11081,7 +11117,7 @@
           <w:szCs w:val="28"/>
         </w:rPr>
       </w:pPr>
-      <w:bookmarkStart w:id="27" w:name="_Toc149643766"/>
+      <w:bookmarkStart w:id="26" w:name="_Toc149643766"/>
       <w:r>
         <w:rPr>
           <w:b/>
@@ -11114,7 +11150,7 @@
         </w:rPr>
         <w:t>Вывод</w:t>
       </w:r>
-      <w:bookmarkEnd w:id="27"/>
+      <w:bookmarkEnd w:id="26"/>
     </w:p>
     <w:p>
       <w:pPr>
@@ -11269,7 +11305,7 @@
       <w:pPr>
         <w:pStyle w:val="aff6"/>
       </w:pPr>
-      <w:bookmarkStart w:id="28" w:name="_Toc149643767"/>
+      <w:bookmarkStart w:id="27" w:name="_Toc149643767"/>
       <w:r>
         <w:lastRenderedPageBreak/>
         <w:t>4</w:t>
@@ -11292,7 +11328,7 @@
         </w:rPr>
         <w:t>c</w:t>
       </w:r>
-      <w:bookmarkEnd w:id="28"/>
+      <w:bookmarkEnd w:id="27"/>
     </w:p>
     <w:p>
       <w:pPr>
@@ -11322,11 +11358,11 @@
       <w:pPr>
         <w:pStyle w:val="aff4"/>
       </w:pPr>
-      <w:bookmarkStart w:id="29" w:name="_Toc149643768"/>
+      <w:bookmarkStart w:id="28" w:name="_Toc149643768"/>
       <w:r>
         <w:t>4.4 Вывод</w:t>
       </w:r>
-      <w:bookmarkEnd w:id="29"/>
+      <w:bookmarkEnd w:id="28"/>
     </w:p>
     <w:p>
       <w:pPr>
@@ -11378,8 +11414,8 @@
           <w:szCs w:val="28"/>
         </w:rPr>
       </w:pPr>
-      <w:bookmarkStart w:id="30" w:name="_Toc134194635"/>
-      <w:bookmarkStart w:id="31" w:name="_Toc149643769"/>
+      <w:bookmarkStart w:id="29" w:name="_Toc134194635"/>
+      <w:bookmarkStart w:id="30" w:name="_Toc149643769"/>
       <w:r>
         <w:rPr>
           <w:rStyle w:val="20"/>
@@ -11392,8 +11428,8 @@
         <w:lastRenderedPageBreak/>
         <w:t>5. Тестирование, проверка работоспособности и анализ полученных результатов.</w:t>
       </w:r>
+      <w:bookmarkEnd w:id="29"/>
       <w:bookmarkEnd w:id="30"/>
-      <w:bookmarkEnd w:id="31"/>
     </w:p>
     <w:p>
       <w:pPr>
@@ -11409,13 +11445,13 @@
       <w:pPr>
         <w:pStyle w:val="aff4"/>
       </w:pPr>
-      <w:bookmarkStart w:id="32" w:name="_Toc134194638"/>
-      <w:bookmarkStart w:id="33" w:name="_Toc149643770"/>
+      <w:bookmarkStart w:id="31" w:name="_Toc134194638"/>
+      <w:bookmarkStart w:id="32" w:name="_Toc149643770"/>
       <w:r>
         <w:t>5.3. Вывод.</w:t>
       </w:r>
+      <w:bookmarkEnd w:id="31"/>
       <w:bookmarkEnd w:id="32"/>
-      <w:bookmarkEnd w:id="33"/>
     </w:p>
     <w:p>
       <w:pPr>
@@ -11478,7 +11514,7 @@
           <w:szCs w:val="28"/>
         </w:rPr>
       </w:pPr>
-      <w:bookmarkStart w:id="34" w:name="_Toc149643771"/>
+      <w:bookmarkStart w:id="33" w:name="_Toc149643771"/>
       <w:r>
         <w:rPr>
           <w:rStyle w:val="20"/>
@@ -11513,30 +11549,30 @@
         </w:rPr>
         <w:t xml:space="preserve"> Руководство по использованию программного продукта</w:t>
       </w:r>
+      <w:bookmarkEnd w:id="33"/>
+    </w:p>
+    <w:p>
+      <w:pPr>
+        <w:pStyle w:val="aff4"/>
+      </w:pPr>
+      <w:bookmarkStart w:id="34" w:name="_Toc149643772"/>
+      <w:r>
+        <w:t>6.1 Установка приложения</w:t>
+      </w:r>
       <w:bookmarkEnd w:id="34"/>
     </w:p>
     <w:p>
       <w:pPr>
         <w:pStyle w:val="aff4"/>
       </w:pPr>
-      <w:bookmarkStart w:id="35" w:name="_Toc149643772"/>
-      <w:r>
-        <w:t>6.1 Установка приложения</w:t>
+      <w:bookmarkStart w:id="35" w:name="_Toc149643773"/>
+      <w:r>
+        <w:t>6</w:t>
+      </w:r>
+      <w:r>
+        <w:t>.3. Вывод</w:t>
       </w:r>
       <w:bookmarkEnd w:id="35"/>
-    </w:p>
-    <w:p>
-      <w:pPr>
-        <w:pStyle w:val="aff4"/>
-      </w:pPr>
-      <w:bookmarkStart w:id="36" w:name="_Toc149643773"/>
-      <w:r>
-        <w:t>6</w:t>
-      </w:r>
-      <w:r>
-        <w:t>.3. Вывод</w:t>
-      </w:r>
-      <w:bookmarkEnd w:id="36"/>
     </w:p>
     <w:p>
       <w:pPr>
@@ -11581,14 +11617,14 @@
           <w:shd w:val="clear" w:color="auto" w:fill="FFFFFF"/>
         </w:rPr>
       </w:pPr>
-      <w:bookmarkStart w:id="37" w:name="_Toc103714816"/>
-      <w:bookmarkStart w:id="38" w:name="_Toc149643774"/>
+      <w:bookmarkStart w:id="36" w:name="_Toc103714816"/>
+      <w:bookmarkStart w:id="37" w:name="_Toc149643774"/>
       <w:r>
         <w:lastRenderedPageBreak/>
         <w:t>Заключение</w:t>
       </w:r>
+      <w:bookmarkEnd w:id="36"/>
       <w:bookmarkEnd w:id="37"/>
-      <w:bookmarkEnd w:id="38"/>
     </w:p>
     <w:p>
       <w:pPr>
@@ -11774,14 +11810,17 @@
         <w:pStyle w:val="aff6"/>
         <w:jc w:val="center"/>
       </w:pPr>
-      <w:bookmarkStart w:id="39" w:name="_Toc103714817"/>
-      <w:bookmarkStart w:id="40" w:name="_Toc149643775"/>
+      <w:bookmarkStart w:id="38" w:name="_Toc103714817"/>
+      <w:bookmarkStart w:id="39" w:name="_Toc149643775"/>
       <w:r>
         <w:lastRenderedPageBreak/>
-        <w:t>Список использованных литературных источников</w:t>
-      </w:r>
+        <w:t>С</w:t>
+      </w:r>
+      <w:bookmarkEnd w:id="38"/>
       <w:bookmarkEnd w:id="39"/>
-      <w:bookmarkEnd w:id="40"/>
+      <w:r>
+        <w:t>ПИСОК ЛИТЕРАТУРЫ</w:t>
+      </w:r>
     </w:p>
     <w:p>
       <w:pPr>
@@ -11802,59 +11841,24 @@
         <w:rPr>
           <w:sz w:val="28"/>
           <w:szCs w:val="28"/>
-        </w:rPr>
-        <w:t xml:space="preserve">БЧ. Мой поезд </w:t>
-      </w:r>
-      <w:r>
-        <w:rPr>
-          <w:sz w:val="28"/>
-          <w:szCs w:val="28"/>
-        </w:rPr>
-        <w:t>[</w:t>
-      </w:r>
-      <w:r>
-        <w:rPr>
-          <w:sz w:val="28"/>
-          <w:szCs w:val="28"/>
-        </w:rPr>
-        <w:t xml:space="preserve">Электронный </w:t>
-      </w:r>
-      <w:proofErr w:type="gramStart"/>
-      <w:r>
-        <w:rPr>
-          <w:sz w:val="28"/>
-          <w:szCs w:val="28"/>
-        </w:rPr>
-        <w:t>ресурс</w:t>
-      </w:r>
-      <w:r>
-        <w:rPr>
-          <w:sz w:val="28"/>
-          <w:szCs w:val="28"/>
-        </w:rPr>
-        <w:t>]</w:t>
-      </w:r>
-      <w:r>
-        <w:rPr>
-          <w:sz w:val="28"/>
-          <w:szCs w:val="28"/>
-        </w:rPr>
-        <w:t xml:space="preserve">  /</w:t>
-      </w:r>
-      <w:proofErr w:type="gramEnd"/>
-      <w:r>
-        <w:rPr>
-          <w:sz w:val="28"/>
-          <w:szCs w:val="28"/>
-        </w:rPr>
-        <w:t xml:space="preserve">  Режим доступа</w:t>
-      </w:r>
-      <w:r>
-        <w:rPr>
-          <w:sz w:val="28"/>
-          <w:szCs w:val="28"/>
-        </w:rPr>
-        <w:t>:</w:t>
+          <w:lang w:val="en-US"/>
+        </w:rPr>
+        <w:t>Object</w:t>
+      </w:r>
+      <w:r>
+        <w:rPr>
+          <w:sz w:val="28"/>
+          <w:szCs w:val="28"/>
+        </w:rPr>
+        <w:t>-</w:t>
+      </w:r>
+      <w:r>
+        <w:rPr>
+          <w:sz w:val="28"/>
+          <w:szCs w:val="28"/>
+          <w:lang w:val="en-US"/>
+        </w:rPr>
+        <w:t>Oriented</w:t>
       </w:r>
       <w:r>
         <w:rPr>
@@ -11863,59 +11867,301 @@
         </w:rPr>
         <w:t xml:space="preserve"> </w:t>
       </w:r>
-    </w:p>
-    <w:p>
-      <w:pPr>
-        <w:pStyle w:val="af"/>
-        <w:spacing w:after="160"/>
-        <w:ind w:left="0" w:firstLine="709"/>
-        <w:jc w:val="both"/>
-        <w:rPr>
-          <w:sz w:val="28"/>
-          <w:szCs w:val="28"/>
-        </w:rPr>
-      </w:pPr>
-      <w:r>
-        <w:rPr>
-          <w:sz w:val="28"/>
-          <w:szCs w:val="28"/>
-        </w:rPr>
-        <w:t>https://play.google.com/store/apps/details?id=by.rw.client/</w:t>
-      </w:r>
-      <w:r>
-        <w:rPr>
-          <w:sz w:val="28"/>
-          <w:szCs w:val="28"/>
-        </w:rPr>
-        <w:t xml:space="preserve"> – Дата доступа </w:t>
-      </w:r>
-      <w:r>
-        <w:rPr>
-          <w:sz w:val="28"/>
-          <w:szCs w:val="28"/>
-        </w:rPr>
-        <w:t>08</w:t>
-      </w:r>
-      <w:r>
-        <w:rPr>
-          <w:sz w:val="28"/>
-          <w:szCs w:val="28"/>
-        </w:rPr>
-        <w:t>.0</w:t>
-      </w:r>
-      <w:r>
-        <w:rPr>
-          <w:sz w:val="28"/>
-          <w:szCs w:val="28"/>
-        </w:rPr>
-        <w:t>3</w:t>
-      </w:r>
-      <w:r>
-        <w:rPr>
-          <w:sz w:val="28"/>
-          <w:szCs w:val="28"/>
-        </w:rPr>
-        <w:t>.2023.</w:t>
+      <w:r>
+        <w:rPr>
+          <w:sz w:val="28"/>
+          <w:szCs w:val="28"/>
+          <w:lang w:val="en-US"/>
+        </w:rPr>
+        <w:t>Analysis</w:t>
+      </w:r>
+      <w:r>
+        <w:rPr>
+          <w:sz w:val="28"/>
+          <w:szCs w:val="28"/>
+        </w:rPr>
+        <w:t xml:space="preserve"> </w:t>
+      </w:r>
+      <w:r>
+        <w:rPr>
+          <w:sz w:val="28"/>
+          <w:szCs w:val="28"/>
+          <w:lang w:val="en-US"/>
+        </w:rPr>
+        <w:t>and</w:t>
+      </w:r>
+      <w:r>
+        <w:rPr>
+          <w:sz w:val="28"/>
+          <w:szCs w:val="28"/>
+        </w:rPr>
+        <w:t xml:space="preserve"> </w:t>
+      </w:r>
+      <w:r>
+        <w:rPr>
+          <w:sz w:val="28"/>
+          <w:szCs w:val="28"/>
+          <w:lang w:val="en-US"/>
+        </w:rPr>
+        <w:t>Design</w:t>
+      </w:r>
+      <w:r>
+        <w:rPr>
+          <w:sz w:val="28"/>
+          <w:szCs w:val="28"/>
+        </w:rPr>
+        <w:t xml:space="preserve"> </w:t>
+      </w:r>
+      <w:r>
+        <w:rPr>
+          <w:sz w:val="28"/>
+          <w:szCs w:val="28"/>
+          <w:lang w:val="en-US"/>
+        </w:rPr>
+        <w:t>with</w:t>
+      </w:r>
+      <w:r>
+        <w:rPr>
+          <w:sz w:val="28"/>
+          <w:szCs w:val="28"/>
+        </w:rPr>
+        <w:t xml:space="preserve"> </w:t>
+      </w:r>
+      <w:r>
+        <w:rPr>
+          <w:sz w:val="28"/>
+          <w:szCs w:val="28"/>
+          <w:lang w:val="en-US"/>
+        </w:rPr>
+        <w:t>Applications</w:t>
+      </w:r>
+      <w:r>
+        <w:rPr>
+          <w:sz w:val="28"/>
+          <w:szCs w:val="28"/>
+        </w:rPr>
+        <w:t xml:space="preserve"> [</w:t>
+      </w:r>
+      <w:r>
+        <w:rPr>
+          <w:sz w:val="28"/>
+          <w:szCs w:val="28"/>
+        </w:rPr>
+        <w:t>Текст</w:t>
+      </w:r>
+      <w:r>
+        <w:rPr>
+          <w:sz w:val="28"/>
+          <w:szCs w:val="28"/>
+        </w:rPr>
+        <w:t xml:space="preserve">]: </w:t>
+      </w:r>
+      <w:proofErr w:type="spellStart"/>
+      <w:r>
+        <w:rPr>
+          <w:sz w:val="28"/>
+          <w:szCs w:val="28"/>
+        </w:rPr>
+        <w:t>Гради</w:t>
+      </w:r>
+      <w:proofErr w:type="spellEnd"/>
+      <w:r>
+        <w:rPr>
+          <w:sz w:val="28"/>
+          <w:szCs w:val="28"/>
+        </w:rPr>
+        <w:t xml:space="preserve"> </w:t>
+      </w:r>
+      <w:r>
+        <w:rPr>
+          <w:sz w:val="28"/>
+          <w:szCs w:val="28"/>
+        </w:rPr>
+        <w:t>Буч</w:t>
+      </w:r>
+      <w:r>
+        <w:rPr>
+          <w:sz w:val="28"/>
+          <w:szCs w:val="28"/>
+        </w:rPr>
+        <w:t xml:space="preserve"> [</w:t>
+      </w:r>
+      <w:r>
+        <w:rPr>
+          <w:sz w:val="28"/>
+          <w:szCs w:val="28"/>
+        </w:rPr>
+        <w:t>и</w:t>
+      </w:r>
+      <w:r>
+        <w:rPr>
+          <w:sz w:val="28"/>
+          <w:szCs w:val="28"/>
+        </w:rPr>
+        <w:t xml:space="preserve"> </w:t>
+      </w:r>
+      <w:r>
+        <w:rPr>
+          <w:sz w:val="28"/>
+          <w:szCs w:val="28"/>
+        </w:rPr>
+        <w:t>др</w:t>
+      </w:r>
+      <w:r>
+        <w:rPr>
+          <w:sz w:val="28"/>
+          <w:szCs w:val="28"/>
+        </w:rPr>
+        <w:t>.]. – 3-</w:t>
+      </w:r>
+      <w:r>
+        <w:rPr>
+          <w:sz w:val="28"/>
+          <w:szCs w:val="28"/>
+        </w:rPr>
+        <w:t>е</w:t>
+      </w:r>
+      <w:r>
+        <w:rPr>
+          <w:sz w:val="28"/>
+          <w:szCs w:val="28"/>
+        </w:rPr>
+        <w:t xml:space="preserve"> </w:t>
+      </w:r>
+      <w:r>
+        <w:rPr>
+          <w:sz w:val="28"/>
+          <w:szCs w:val="28"/>
+        </w:rPr>
+        <w:t>изд</w:t>
+      </w:r>
+      <w:r>
+        <w:rPr>
+          <w:sz w:val="28"/>
+          <w:szCs w:val="28"/>
+        </w:rPr>
+        <w:t>.</w:t>
+      </w:r>
+      <w:r>
+        <w:rPr>
+          <w:sz w:val="28"/>
+          <w:szCs w:val="28"/>
+        </w:rPr>
+        <w:t xml:space="preserve">, </w:t>
+      </w:r>
+      <w:proofErr w:type="spellStart"/>
+      <w:r>
+        <w:rPr>
+          <w:sz w:val="28"/>
+          <w:szCs w:val="28"/>
+        </w:rPr>
+        <w:t>перераб</w:t>
+      </w:r>
+      <w:proofErr w:type="spellEnd"/>
+      <w:r>
+        <w:rPr>
+          <w:sz w:val="28"/>
+          <w:szCs w:val="28"/>
+        </w:rPr>
+        <w:t xml:space="preserve">. </w:t>
+      </w:r>
+      <w:r>
+        <w:rPr>
+          <w:sz w:val="28"/>
+          <w:szCs w:val="28"/>
+        </w:rPr>
+        <w:t>и доп.</w:t>
+      </w:r>
+      <w:r>
+        <w:rPr>
+          <w:sz w:val="28"/>
+          <w:szCs w:val="28"/>
+        </w:rPr>
+        <w:t xml:space="preserve"> — </w:t>
+      </w:r>
+      <w:r>
+        <w:rPr>
+          <w:sz w:val="28"/>
+          <w:szCs w:val="28"/>
+        </w:rPr>
+        <w:t xml:space="preserve">М.: </w:t>
+      </w:r>
+      <w:r>
+        <w:rPr>
+          <w:sz w:val="28"/>
+          <w:szCs w:val="28"/>
+        </w:rPr>
+        <w:t>Издательский</w:t>
+      </w:r>
+      <w:r>
+        <w:rPr>
+          <w:sz w:val="28"/>
+          <w:szCs w:val="28"/>
+        </w:rPr>
+        <w:t xml:space="preserve"> </w:t>
+      </w:r>
+      <w:r>
+        <w:rPr>
+          <w:sz w:val="28"/>
+          <w:szCs w:val="28"/>
+        </w:rPr>
+        <w:t>дом</w:t>
+      </w:r>
+      <w:r>
+        <w:rPr>
+          <w:sz w:val="28"/>
+          <w:szCs w:val="28"/>
+        </w:rPr>
+        <w:t xml:space="preserve"> «</w:t>
+      </w:r>
+      <w:r>
+        <w:rPr>
+          <w:sz w:val="28"/>
+          <w:szCs w:val="28"/>
+        </w:rPr>
+        <w:t>Вильямс</w:t>
+      </w:r>
+      <w:r>
+        <w:rPr>
+          <w:sz w:val="28"/>
+          <w:szCs w:val="28"/>
+        </w:rPr>
+        <w:t xml:space="preserve">», 26.02.2020. </w:t>
+      </w:r>
+      <w:r>
+        <w:rPr>
+          <w:sz w:val="28"/>
+          <w:szCs w:val="28"/>
+        </w:rPr>
+        <w:t>—</w:t>
+      </w:r>
+      <w:r>
+        <w:rPr>
+          <w:sz w:val="28"/>
+          <w:szCs w:val="28"/>
+        </w:rPr>
+        <w:t xml:space="preserve"> </w:t>
+      </w:r>
+      <w:r>
+        <w:rPr>
+          <w:sz w:val="28"/>
+          <w:szCs w:val="28"/>
+        </w:rPr>
+        <w:t xml:space="preserve">720 </w:t>
+      </w:r>
+      <w:r>
+        <w:rPr>
+          <w:sz w:val="28"/>
+          <w:szCs w:val="28"/>
+        </w:rPr>
+        <w:t>с</w:t>
+      </w:r>
+      <w:r>
+        <w:rPr>
+          <w:sz w:val="28"/>
+          <w:szCs w:val="28"/>
+        </w:rPr>
+        <w:t>.</w:t>
       </w:r>
     </w:p>
     <w:p>
@@ -11931,6 +12177,322 @@
         <w:rPr>
           <w:sz w:val="28"/>
           <w:szCs w:val="28"/>
+          <w:lang w:val="en-US"/>
+        </w:rPr>
+      </w:pPr>
+      <w:r>
+        <w:rPr>
+          <w:bCs/>
+          <w:sz w:val="28"/>
+          <w:szCs w:val="28"/>
+          <w:lang w:val="en-US"/>
+        </w:rPr>
+        <w:t>Design Patterns: Elements of Reusable Object-Oriented Software</w:t>
+      </w:r>
+      <w:r>
+        <w:rPr>
+          <w:sz w:val="28"/>
+          <w:szCs w:val="28"/>
+          <w:lang w:val="en-US"/>
+        </w:rPr>
+        <w:t xml:space="preserve"> [</w:t>
+      </w:r>
+      <w:r>
+        <w:rPr>
+          <w:sz w:val="28"/>
+          <w:szCs w:val="28"/>
+        </w:rPr>
+        <w:t>Текст</w:t>
+      </w:r>
+      <w:r>
+        <w:rPr>
+          <w:sz w:val="28"/>
+          <w:szCs w:val="28"/>
+          <w:lang w:val="en-US"/>
+        </w:rPr>
+        <w:t xml:space="preserve">]: </w:t>
+      </w:r>
+      <w:r>
+        <w:rPr>
+          <w:sz w:val="28"/>
+          <w:szCs w:val="28"/>
+        </w:rPr>
+        <w:t>Э</w:t>
+      </w:r>
+      <w:r>
+        <w:rPr>
+          <w:sz w:val="28"/>
+          <w:szCs w:val="28"/>
+          <w:lang w:val="en-US"/>
+        </w:rPr>
+        <w:t xml:space="preserve">. </w:t>
+      </w:r>
+      <w:r>
+        <w:rPr>
+          <w:sz w:val="28"/>
+          <w:szCs w:val="28"/>
+        </w:rPr>
+        <w:t>Гамма</w:t>
+      </w:r>
+      <w:r>
+        <w:rPr>
+          <w:sz w:val="28"/>
+          <w:szCs w:val="28"/>
+          <w:lang w:val="en-US"/>
+        </w:rPr>
+        <w:t xml:space="preserve"> [</w:t>
+      </w:r>
+      <w:r>
+        <w:rPr>
+          <w:sz w:val="28"/>
+          <w:szCs w:val="28"/>
+        </w:rPr>
+        <w:t>и</w:t>
+      </w:r>
+      <w:r>
+        <w:rPr>
+          <w:sz w:val="28"/>
+          <w:szCs w:val="28"/>
+          <w:lang w:val="en-US"/>
+        </w:rPr>
+        <w:t xml:space="preserve"> </w:t>
+      </w:r>
+      <w:proofErr w:type="spellStart"/>
+      <w:r>
+        <w:rPr>
+          <w:sz w:val="28"/>
+          <w:szCs w:val="28"/>
+        </w:rPr>
+        <w:t>др</w:t>
+      </w:r>
+      <w:proofErr w:type="spellEnd"/>
+      <w:r>
+        <w:rPr>
+          <w:sz w:val="28"/>
+          <w:szCs w:val="28"/>
+          <w:lang w:val="en-US"/>
+        </w:rPr>
+        <w:t xml:space="preserve">.]. — </w:t>
+      </w:r>
+      <w:r>
+        <w:rPr>
+          <w:sz w:val="28"/>
+          <w:szCs w:val="28"/>
+        </w:rPr>
+        <w:t>СПб</w:t>
+      </w:r>
+      <w:r>
+        <w:rPr>
+          <w:sz w:val="28"/>
+          <w:szCs w:val="28"/>
+          <w:lang w:val="en-US"/>
+        </w:rPr>
+        <w:t xml:space="preserve">.: </w:t>
+      </w:r>
+      <w:r>
+        <w:rPr>
+          <w:sz w:val="28"/>
+          <w:szCs w:val="28"/>
+        </w:rPr>
+        <w:t>Питер</w:t>
+      </w:r>
+      <w:r>
+        <w:rPr>
+          <w:sz w:val="28"/>
+          <w:szCs w:val="28"/>
+          <w:lang w:val="en-US"/>
+        </w:rPr>
+        <w:t xml:space="preserve">, 2001. </w:t>
+      </w:r>
+      <w:r>
+        <w:rPr>
+          <w:sz w:val="28"/>
+          <w:szCs w:val="28"/>
+          <w:lang w:val="en-US"/>
+        </w:rPr>
+        <w:t xml:space="preserve">— </w:t>
+      </w:r>
+      <w:r>
+        <w:rPr>
+          <w:sz w:val="28"/>
+          <w:szCs w:val="28"/>
+          <w:lang w:val="en-US"/>
+        </w:rPr>
+        <w:t>368</w:t>
+      </w:r>
+      <w:r>
+        <w:rPr>
+          <w:sz w:val="28"/>
+          <w:szCs w:val="28"/>
+          <w:lang w:val="en-US"/>
+        </w:rPr>
+        <w:t xml:space="preserve"> </w:t>
+      </w:r>
+      <w:r>
+        <w:rPr>
+          <w:sz w:val="28"/>
+          <w:szCs w:val="28"/>
+        </w:rPr>
+        <w:t>с</w:t>
+      </w:r>
+      <w:r>
+        <w:rPr>
+          <w:sz w:val="28"/>
+          <w:szCs w:val="28"/>
+          <w:lang w:val="en-US"/>
+        </w:rPr>
+        <w:t>.</w:t>
+      </w:r>
+    </w:p>
+    <w:p>
+      <w:pPr>
+        <w:pStyle w:val="af"/>
+        <w:numPr>
+          <w:ilvl w:val="0"/>
+          <w:numId w:val="15"/>
+        </w:numPr>
+        <w:spacing w:after="160" w:line="252" w:lineRule="auto"/>
+        <w:ind w:left="0" w:firstLine="709"/>
+        <w:jc w:val="both"/>
+        <w:rPr>
+          <w:sz w:val="28"/>
+          <w:szCs w:val="28"/>
+          <w:lang w:val="en-US"/>
+        </w:rPr>
+      </w:pPr>
+    </w:p>
+    <w:p>
+      <w:pPr>
+        <w:pStyle w:val="af"/>
+        <w:numPr>
+          <w:ilvl w:val="0"/>
+          <w:numId w:val="15"/>
+        </w:numPr>
+        <w:spacing w:after="160" w:line="252" w:lineRule="auto"/>
+        <w:ind w:left="0" w:firstLine="709"/>
+        <w:jc w:val="both"/>
+        <w:rPr>
+          <w:sz w:val="28"/>
+          <w:szCs w:val="28"/>
+        </w:rPr>
+      </w:pPr>
+      <w:r>
+        <w:rPr>
+          <w:sz w:val="28"/>
+          <w:szCs w:val="28"/>
+        </w:rPr>
+        <w:t xml:space="preserve">БЧ. Мой поезд </w:t>
+      </w:r>
+      <w:r>
+        <w:rPr>
+          <w:sz w:val="28"/>
+          <w:szCs w:val="28"/>
+        </w:rPr>
+        <w:t>[</w:t>
+      </w:r>
+      <w:r>
+        <w:rPr>
+          <w:sz w:val="28"/>
+          <w:szCs w:val="28"/>
+        </w:rPr>
+        <w:t>Электронный ресурс</w:t>
+      </w:r>
+      <w:r>
+        <w:rPr>
+          <w:sz w:val="28"/>
+          <w:szCs w:val="28"/>
+        </w:rPr>
+        <w:t>]</w:t>
+      </w:r>
+      <w:r>
+        <w:rPr>
+          <w:sz w:val="28"/>
+          <w:szCs w:val="28"/>
+        </w:rPr>
+        <w:t xml:space="preserve">  /  Режим доступа</w:t>
+      </w:r>
+      <w:r>
+        <w:rPr>
+          <w:sz w:val="28"/>
+          <w:szCs w:val="28"/>
+        </w:rPr>
+        <w:t>:</w:t>
+      </w:r>
+      <w:r>
+        <w:rPr>
+          <w:sz w:val="28"/>
+          <w:szCs w:val="28"/>
+        </w:rPr>
+        <w:t xml:space="preserve"> </w:t>
+      </w:r>
+    </w:p>
+    <w:p>
+      <w:pPr>
+        <w:pStyle w:val="af"/>
+        <w:spacing w:after="160"/>
+        <w:ind w:left="0" w:firstLine="709"/>
+        <w:jc w:val="both"/>
+        <w:rPr>
+          <w:sz w:val="28"/>
+          <w:szCs w:val="28"/>
+        </w:rPr>
+      </w:pPr>
+      <w:r>
+        <w:rPr>
+          <w:sz w:val="28"/>
+          <w:szCs w:val="28"/>
+        </w:rPr>
+        <w:t>https://play.google.com/store/apps/details?id=by.rw.client/</w:t>
+      </w:r>
+      <w:r>
+        <w:rPr>
+          <w:sz w:val="28"/>
+          <w:szCs w:val="28"/>
+        </w:rPr>
+        <w:t xml:space="preserve"> – Дата доступа </w:t>
+      </w:r>
+      <w:r>
+        <w:rPr>
+          <w:sz w:val="28"/>
+          <w:szCs w:val="28"/>
+        </w:rPr>
+        <w:t>08</w:t>
+      </w:r>
+      <w:r>
+        <w:rPr>
+          <w:sz w:val="28"/>
+          <w:szCs w:val="28"/>
+        </w:rPr>
+        <w:t>.0</w:t>
+      </w:r>
+      <w:r>
+        <w:rPr>
+          <w:sz w:val="28"/>
+          <w:szCs w:val="28"/>
+        </w:rPr>
+        <w:t>3</w:t>
+      </w:r>
+      <w:r>
+        <w:rPr>
+          <w:sz w:val="28"/>
+          <w:szCs w:val="28"/>
+        </w:rPr>
+        <w:t>.2023.</w:t>
+      </w:r>
+    </w:p>
+    <w:p>
+      <w:pPr>
+        <w:pStyle w:val="af"/>
+        <w:numPr>
+          <w:ilvl w:val="0"/>
+          <w:numId w:val="15"/>
+        </w:numPr>
+        <w:spacing w:after="160" w:line="252" w:lineRule="auto"/>
+        <w:ind w:left="0" w:firstLine="709"/>
+        <w:jc w:val="both"/>
+        <w:rPr>
+          <w:sz w:val="28"/>
+          <w:szCs w:val="28"/>
         </w:rPr>
       </w:pPr>
       <w:r>
@@ -11975,15 +12537,7 @@
           <w:sz w:val="28"/>
           <w:szCs w:val="28"/>
         </w:rPr>
-        <w:t xml:space="preserve">Электронный </w:t>
-      </w:r>
-      <w:proofErr w:type="gramStart"/>
-      <w:r>
-        <w:rPr>
-          <w:sz w:val="28"/>
-          <w:szCs w:val="28"/>
-        </w:rPr>
-        <w:t>ресурс</w:t>
+        <w:t>Электронный ресурс</w:t>
       </w:r>
       <w:r>
         <w:rPr>
@@ -11997,15 +12551,7 @@
           <w:sz w:val="28"/>
           <w:szCs w:val="28"/>
         </w:rPr>
-        <w:t xml:space="preserve">  /</w:t>
-      </w:r>
-      <w:proofErr w:type="gramEnd"/>
-      <w:r>
-        <w:rPr>
-          <w:sz w:val="28"/>
-          <w:szCs w:val="28"/>
-        </w:rPr>
-        <w:t xml:space="preserve">  Режим доступа</w:t>
+        <w:t xml:space="preserve">  /  Режим доступа</w:t>
       </w:r>
       <w:r>
         <w:rPr>
@@ -12143,24 +12689,35 @@
           <w:sz w:val="28"/>
           <w:lang w:val="en-US"/>
         </w:rPr>
-        <w:t xml:space="preserve">Development of Railway Station Management Information System Based on Internet of </w:t>
-      </w:r>
-      <w:proofErr w:type="gramStart"/>
-      <w:r>
-        <w:rPr>
-          <w:sz w:val="28"/>
-          <w:lang w:val="en-US"/>
-        </w:rPr>
-        <w:t>Things</w:t>
-      </w:r>
-      <w:r>
-        <w:rPr>
-          <w:sz w:val="28"/>
-          <w:lang w:val="en-US"/>
-        </w:rPr>
-        <w:t xml:space="preserve">  /</w:t>
-      </w:r>
-      <w:proofErr w:type="gramEnd"/>
+        <w:t>Development of Railway Station Management Information System Based on Internet of Things</w:t>
+      </w:r>
+      <w:r>
+        <w:rPr>
+          <w:sz w:val="28"/>
+          <w:lang w:val="en-US"/>
+        </w:rPr>
+        <w:t xml:space="preserve">  / </w:t>
+      </w:r>
+      <w:r>
+        <w:rPr>
+          <w:sz w:val="28"/>
+          <w:lang w:val="en-US"/>
+        </w:rPr>
+        <w:t xml:space="preserve"> J. Lin</w:t>
+      </w:r>
+      <w:r>
+        <w:rPr>
+          <w:sz w:val="28"/>
+          <w:lang w:val="en-US"/>
+        </w:rPr>
+        <w:t xml:space="preserve"> [</w:t>
+      </w:r>
+      <w:r>
+        <w:rPr>
+          <w:sz w:val="28"/>
+        </w:rPr>
+        <w:t>и</w:t>
+      </w:r>
       <w:r>
         <w:rPr>
           <w:sz w:val="28"/>
@@ -12168,73 +12725,45 @@
         </w:rPr>
         <w:t xml:space="preserve"> </w:t>
       </w:r>
-      <w:r>
-        <w:rPr>
-          <w:sz w:val="28"/>
-          <w:lang w:val="en-US"/>
-        </w:rPr>
-        <w:t xml:space="preserve"> J. Lin</w:t>
-      </w:r>
-      <w:r>
-        <w:rPr>
-          <w:sz w:val="28"/>
-          <w:lang w:val="en-US"/>
-        </w:rPr>
-        <w:t xml:space="preserve"> [</w:t>
-      </w:r>
-      <w:r>
-        <w:rPr>
-          <w:sz w:val="28"/>
-        </w:rPr>
-        <w:t>и</w:t>
-      </w:r>
-      <w:r>
-        <w:rPr>
-          <w:sz w:val="28"/>
-          <w:lang w:val="en-US"/>
+      <w:proofErr w:type="spellStart"/>
+      <w:r>
+        <w:rPr>
+          <w:sz w:val="28"/>
+        </w:rPr>
+        <w:t>др</w:t>
+      </w:r>
+      <w:proofErr w:type="spellEnd"/>
+      <w:r>
+        <w:rPr>
+          <w:sz w:val="28"/>
+          <w:lang w:val="en-US"/>
+        </w:rPr>
+        <w:t>.</w:t>
+      </w:r>
+      <w:r>
+        <w:rPr>
+          <w:sz w:val="28"/>
+          <w:lang w:val="en-US"/>
+        </w:rPr>
+        <w:t>]</w:t>
+      </w:r>
+      <w:r>
+        <w:rPr>
+          <w:sz w:val="28"/>
+          <w:lang w:val="en-US"/>
+        </w:rPr>
+        <w:t xml:space="preserve">  //</w:t>
+      </w:r>
+      <w:r>
+        <w:rPr>
+          <w:sz w:val="28"/>
         </w:rPr>
         <w:t xml:space="preserve"> </w:t>
       </w:r>
-      <w:proofErr w:type="spellStart"/>
-      <w:r>
-        <w:rPr>
-          <w:sz w:val="28"/>
-        </w:rPr>
-        <w:t>др</w:t>
-      </w:r>
-      <w:proofErr w:type="spellEnd"/>
-      <w:r>
-        <w:rPr>
-          <w:sz w:val="28"/>
-          <w:lang w:val="en-US"/>
-        </w:rPr>
-        <w:t>.</w:t>
-      </w:r>
-      <w:r>
-        <w:rPr>
-          <w:sz w:val="28"/>
-          <w:lang w:val="en-US"/>
-        </w:rPr>
-        <w:t>]</w:t>
-      </w:r>
-      <w:r>
-        <w:rPr>
-          <w:sz w:val="28"/>
-          <w:lang w:val="en-US"/>
-        </w:rPr>
-        <w:t xml:space="preserve">  /</w:t>
-      </w:r>
-      <w:proofErr w:type="gramStart"/>
-      <w:r>
-        <w:rPr>
-          <w:sz w:val="28"/>
-          <w:lang w:val="en-US"/>
-        </w:rPr>
-        <w:t>/</w:t>
-      </w:r>
-      <w:r>
-        <w:rPr>
-          <w:sz w:val="28"/>
+      <w:r>
+        <w:rPr>
+          <w:sz w:val="28"/>
+          <w:lang w:val="en-US"/>
         </w:rPr>
         <w:t xml:space="preserve"> </w:t>
       </w:r>
@@ -12243,13 +12772,6 @@
           <w:sz w:val="28"/>
           <w:lang w:val="en-US"/>
         </w:rPr>
-        <w:t xml:space="preserve"> </w:t>
-      </w:r>
-      <w:r>
-        <w:rPr>
-          <w:sz w:val="28"/>
-          <w:lang w:val="en-US"/>
-        </w:rPr>
         <w:t>I</w:t>
       </w:r>
       <w:r>
@@ -12257,15 +12779,7 @@
           <w:sz w:val="28"/>
           <w:lang w:val="en-US"/>
         </w:rPr>
-        <w:t>EEE</w:t>
-      </w:r>
-      <w:proofErr w:type="gramEnd"/>
-      <w:r>
-        <w:rPr>
-          <w:sz w:val="28"/>
-          <w:lang w:val="en-US"/>
-        </w:rPr>
-        <w:t xml:space="preserve"> Access</w:t>
+        <w:t>EEE Access</w:t>
       </w:r>
       <w:r>
         <w:rPr>
@@ -12361,21 +12875,7 @@
         <w:rPr>
           <w:sz w:val="28"/>
         </w:rPr>
-        <w:t xml:space="preserve">[Электронный </w:t>
-      </w:r>
-      <w:proofErr w:type="gramStart"/>
-      <w:r>
-        <w:rPr>
-          <w:sz w:val="28"/>
-        </w:rPr>
-        <w:t>ресурс]  /</w:t>
-      </w:r>
-      <w:proofErr w:type="gramEnd"/>
-      <w:r>
-        <w:rPr>
-          <w:sz w:val="28"/>
-        </w:rPr>
-        <w:t xml:space="preserve">  </w:t>
+        <w:t xml:space="preserve">[Электронный ресурс]  /  </w:t>
       </w:r>
       <w:r>
         <w:rPr>
@@ -12511,15 +13011,7 @@
           <w:sz w:val="28"/>
           <w:szCs w:val="28"/>
         </w:rPr>
-        <w:t xml:space="preserve">Электронный </w:t>
-      </w:r>
-      <w:proofErr w:type="gramStart"/>
-      <w:r>
-        <w:rPr>
-          <w:sz w:val="28"/>
-          <w:szCs w:val="28"/>
-        </w:rPr>
-        <w:t>ресурс</w:t>
+        <w:t>Электронный ресурс</w:t>
       </w:r>
       <w:r>
         <w:rPr>
@@ -12533,15 +13025,7 @@
           <w:sz w:val="28"/>
           <w:szCs w:val="28"/>
         </w:rPr>
-        <w:t xml:space="preserve">  /</w:t>
-      </w:r>
-      <w:proofErr w:type="gramEnd"/>
-      <w:r>
-        <w:rPr>
-          <w:sz w:val="28"/>
-          <w:szCs w:val="28"/>
-        </w:rPr>
-        <w:t xml:space="preserve">  Справочник Режим доступа</w:t>
+        <w:t xml:space="preserve">  /  Справочник Режим доступа</w:t>
       </w:r>
       <w:r>
         <w:rPr>
@@ -12649,15 +13133,7 @@
           <w:sz w:val="28"/>
           <w:szCs w:val="28"/>
         </w:rPr>
-        <w:t xml:space="preserve">Электронный </w:t>
-      </w:r>
-      <w:proofErr w:type="gramStart"/>
-      <w:r>
-        <w:rPr>
-          <w:sz w:val="28"/>
-          <w:szCs w:val="28"/>
-        </w:rPr>
-        <w:t>ресурс</w:t>
+        <w:t>Электронный ресурс</w:t>
       </w:r>
       <w:r>
         <w:rPr>
@@ -12671,15 +13147,7 @@
           <w:sz w:val="28"/>
           <w:szCs w:val="28"/>
         </w:rPr>
-        <w:t xml:space="preserve">  /</w:t>
-      </w:r>
-      <w:proofErr w:type="gramEnd"/>
-      <w:r>
-        <w:rPr>
-          <w:sz w:val="28"/>
-          <w:szCs w:val="28"/>
-        </w:rPr>
-        <w:t xml:space="preserve">  Справочник Режим доступа</w:t>
+        <w:t xml:space="preserve">  /  Справочник Режим доступа</w:t>
       </w:r>
       <w:r>
         <w:rPr>
@@ -12803,15 +13271,7 @@
           <w:sz w:val="28"/>
           <w:szCs w:val="28"/>
         </w:rPr>
-        <w:t xml:space="preserve">Электронный </w:t>
-      </w:r>
-      <w:proofErr w:type="gramStart"/>
-      <w:r>
-        <w:rPr>
-          <w:sz w:val="28"/>
-          <w:szCs w:val="28"/>
-        </w:rPr>
-        <w:t>ресурс</w:t>
+        <w:t>Электронный ресурс</w:t>
       </w:r>
       <w:r>
         <w:rPr>
@@ -12825,15 +13285,7 @@
           <w:sz w:val="28"/>
           <w:szCs w:val="28"/>
         </w:rPr>
-        <w:t xml:space="preserve">  /</w:t>
-      </w:r>
-      <w:proofErr w:type="gramEnd"/>
-      <w:r>
-        <w:rPr>
-          <w:sz w:val="28"/>
-          <w:szCs w:val="28"/>
-        </w:rPr>
-        <w:t xml:space="preserve">  Справочник Режим доступа</w:t>
+        <w:t xml:space="preserve">  /  Справочник Режим доступа</w:t>
       </w:r>
       <w:r>
         <w:rPr>
@@ -12962,21 +13414,7 @@
         <w:rPr>
           <w:sz w:val="28"/>
         </w:rPr>
-        <w:t xml:space="preserve">[Электронный </w:t>
-      </w:r>
-      <w:proofErr w:type="gramStart"/>
-      <w:r>
-        <w:rPr>
-          <w:sz w:val="28"/>
-        </w:rPr>
-        <w:t>ресурс]  /</w:t>
-      </w:r>
-      <w:proofErr w:type="gramEnd"/>
-      <w:r>
-        <w:rPr>
-          <w:sz w:val="28"/>
-        </w:rPr>
-        <w:t xml:space="preserve">  </w:t>
+        <w:t xml:space="preserve">[Электронный ресурс]  /  </w:t>
       </w:r>
       <w:r>
         <w:rPr>
@@ -13126,15 +13564,7 @@
           <w:sz w:val="28"/>
           <w:szCs w:val="28"/>
         </w:rPr>
-        <w:t xml:space="preserve">Электронный </w:t>
-      </w:r>
-      <w:proofErr w:type="gramStart"/>
-      <w:r>
-        <w:rPr>
-          <w:sz w:val="28"/>
-          <w:szCs w:val="28"/>
-        </w:rPr>
-        <w:t>ресурс</w:t>
+        <w:t>Электронный ресурс</w:t>
       </w:r>
       <w:r>
         <w:rPr>
@@ -13148,15 +13578,7 @@
           <w:sz w:val="28"/>
           <w:szCs w:val="28"/>
         </w:rPr>
-        <w:t xml:space="preserve">  /</w:t>
-      </w:r>
-      <w:proofErr w:type="gramEnd"/>
-      <w:r>
-        <w:rPr>
-          <w:sz w:val="28"/>
-          <w:szCs w:val="28"/>
-        </w:rPr>
-        <w:t xml:space="preserve">  Справочник Режим доступа</w:t>
+        <w:t xml:space="preserve">  /  Справочник Режим доступа</w:t>
       </w:r>
       <w:r>
         <w:rPr>
@@ -13293,15 +13715,7 @@
           <w:sz w:val="28"/>
           <w:szCs w:val="28"/>
         </w:rPr>
-        <w:t xml:space="preserve">Электронный </w:t>
-      </w:r>
-      <w:proofErr w:type="gramStart"/>
-      <w:r>
-        <w:rPr>
-          <w:sz w:val="28"/>
-          <w:szCs w:val="28"/>
-        </w:rPr>
-        <w:t>ресурс</w:t>
+        <w:t>Электронный ресурс</w:t>
       </w:r>
       <w:r>
         <w:rPr>
@@ -13315,15 +13729,7 @@
           <w:sz w:val="28"/>
           <w:szCs w:val="28"/>
         </w:rPr>
-        <w:t xml:space="preserve">  /</w:t>
-      </w:r>
-      <w:proofErr w:type="gramEnd"/>
-      <w:r>
-        <w:rPr>
-          <w:sz w:val="28"/>
-          <w:szCs w:val="28"/>
-        </w:rPr>
-        <w:t xml:space="preserve">  Справочник Режим доступа</w:t>
+        <w:t xml:space="preserve">  /  Справочник Режим доступа</w:t>
       </w:r>
       <w:r>
         <w:rPr>
@@ -13453,15 +13859,7 @@
           <w:sz w:val="28"/>
           <w:szCs w:val="28"/>
         </w:rPr>
-        <w:t xml:space="preserve">Электронный </w:t>
-      </w:r>
-      <w:proofErr w:type="gramStart"/>
-      <w:r>
-        <w:rPr>
-          <w:sz w:val="28"/>
-          <w:szCs w:val="28"/>
-        </w:rPr>
-        <w:t>ресурс</w:t>
+        <w:t>Электронный ресурс</w:t>
       </w:r>
       <w:r>
         <w:rPr>
@@ -13475,15 +13873,7 @@
           <w:sz w:val="28"/>
           <w:szCs w:val="28"/>
         </w:rPr>
-        <w:t xml:space="preserve">  /</w:t>
-      </w:r>
-      <w:proofErr w:type="gramEnd"/>
-      <w:r>
-        <w:rPr>
-          <w:sz w:val="28"/>
-          <w:szCs w:val="28"/>
-        </w:rPr>
-        <w:t xml:space="preserve">  Справочник Режим доступа</w:t>
+        <w:t xml:space="preserve">  /  Справочник Режим доступа</w:t>
       </w:r>
       <w:r>
         <w:rPr>
@@ -13599,21 +13989,7 @@
         <w:rPr>
           <w:sz w:val="28"/>
         </w:rPr>
-        <w:t xml:space="preserve">[Электронный </w:t>
-      </w:r>
-      <w:proofErr w:type="gramStart"/>
-      <w:r>
-        <w:rPr>
-          <w:sz w:val="28"/>
-        </w:rPr>
-        <w:t>ресурс]  /</w:t>
-      </w:r>
-      <w:proofErr w:type="gramEnd"/>
-      <w:r>
-        <w:rPr>
-          <w:sz w:val="28"/>
-        </w:rPr>
-        <w:t xml:space="preserve">  </w:t>
+        <w:t xml:space="preserve">[Электронный ресурс]  /  </w:t>
       </w:r>
       <w:r>
         <w:rPr>
@@ -13731,12 +14107,12 @@
         <w:ind w:firstLine="0"/>
         <w:jc w:val="center"/>
       </w:pPr>
-      <w:bookmarkStart w:id="41" w:name="_Toc149643776"/>
+      <w:bookmarkStart w:id="40" w:name="_Toc149643776"/>
       <w:r>
         <w:lastRenderedPageBreak/>
         <w:t>Приложение</w:t>
       </w:r>
-      <w:bookmarkEnd w:id="41"/>
+      <w:bookmarkEnd w:id="40"/>
     </w:p>
     <w:p>
       <w:pPr>
@@ -13745,11 +14121,11 @@
         <w:ind w:firstLine="0"/>
         <w:jc w:val="center"/>
       </w:pPr>
-      <w:bookmarkStart w:id="42" w:name="_Toc149643777"/>
+      <w:bookmarkStart w:id="41" w:name="_Toc149643777"/>
       <w:r>
         <w:t>Приложение А</w:t>
       </w:r>
-      <w:bookmarkEnd w:id="42"/>
+      <w:bookmarkEnd w:id="41"/>
     </w:p>
     <w:sectPr>
       <w:pgSz w:w="11906" w:h="16838"/>

</xml_diff>